<commit_message>
actu des cmd git
</commit_message>
<xml_diff>
--- a/Commandes_github.docx
+++ b/Commandes_github.docx
@@ -65,6 +65,21 @@
           <w:b/>
           <w:bCs/>
         </w:rPr>
+        <w:t xml:space="preserve">Etape 1 : </w:t>
+      </w:r>
+    </w:p>
+    <w:p>
+      <w:pPr>
+        <w:rPr>
+          <w:b/>
+          <w:bCs/>
+        </w:rPr>
+      </w:pPr>
+      <w:r>
+        <w:rPr>
+          <w:b/>
+          <w:bCs/>
+        </w:rPr>
         <w:t xml:space="preserve">git </w:t>
       </w:r>
       <w:proofErr w:type="spellStart"/>
@@ -109,29 +124,78 @@
     </w:p>
     <w:p>
       <w:r>
-        <w:t>(fait la liste des fichier à envoyer, pour ajouter un fichier et envoyer</w:t>
-      </w:r>
+        <w:t xml:space="preserve">(fait la liste des fichier à envoyer, pour ajouter un fichier et envoyer plusieurs fichiers à la fois, refaire une ligne git </w:t>
+      </w:r>
+      <w:proofErr w:type="spellStart"/>
+      <w:r>
+        <w:t>add</w:t>
+      </w:r>
+      <w:proofErr w:type="spellEnd"/>
       <w:r>
         <w:t xml:space="preserve"> </w:t>
       </w:r>
-      <w:r>
-        <w:t xml:space="preserve">plusieurs fichiers à la fois, refaire une ligne git </w:t>
-      </w:r>
       <w:proofErr w:type="spellStart"/>
       <w:r>
-        <w:t>add</w:t>
+        <w:t>nomdufichier</w:t>
       </w:r>
       <w:proofErr w:type="spellEnd"/>
       <w:r>
-        <w:t xml:space="preserve"> </w:t>
+        <w:t xml:space="preserve"> pour chaque fichier)</w:t>
+      </w:r>
+    </w:p>
+    <w:p>
+      <w:r>
+        <w:t>--------------------------------------------------------------------------------------------------------------------------------------</w:t>
+      </w:r>
+    </w:p>
+    <w:p>
+      <w:pPr>
+        <w:rPr>
+          <w:b/>
+          <w:bCs/>
+        </w:rPr>
+      </w:pPr>
+      <w:r>
+        <w:rPr>
+          <w:b/>
+          <w:bCs/>
+        </w:rPr>
+        <w:t>Etape 2 :</w:t>
+      </w:r>
+    </w:p>
+    <w:p>
+      <w:pPr>
+        <w:rPr>
+          <w:b/>
+          <w:bCs/>
+        </w:rPr>
+      </w:pPr>
+      <w:r>
+        <w:rPr>
+          <w:b/>
+          <w:bCs/>
+        </w:rPr>
+        <w:t>git commit -m "commentaire"</w:t>
+      </w:r>
+      <w:r>
+        <w:rPr>
+          <w:b/>
+          <w:bCs/>
+        </w:rPr>
+        <w:tab/>
+      </w:r>
+    </w:p>
+    <w:p>
+      <w:r>
+        <w:t xml:space="preserve">(Commentaire obligatoire qui s'affichera sur </w:t>
       </w:r>
       <w:proofErr w:type="spellStart"/>
       <w:r>
-        <w:t>nomdufichier</w:t>
+        <w:t>github</w:t>
       </w:r>
       <w:proofErr w:type="spellEnd"/>
       <w:r>
-        <w:t xml:space="preserve"> pour chaque fichier)</w:t>
+        <w:t xml:space="preserve"> pour dire rapidement ce que tu as fait genre : "ajout d'un livre")</w:t>
       </w:r>
     </w:p>
     <w:p>
@@ -151,32 +215,7 @@
           <w:b/>
           <w:bCs/>
         </w:rPr>
-        <w:t>git commit -m "commentaire"</w:t>
-      </w:r>
-      <w:r>
-        <w:rPr>
-          <w:b/>
-          <w:bCs/>
-        </w:rPr>
-        <w:tab/>
-      </w:r>
-    </w:p>
-    <w:p>
-      <w:r>
-        <w:t xml:space="preserve">(Commentaire obligatoire qui s'affichera sur </w:t>
-      </w:r>
-      <w:proofErr w:type="spellStart"/>
-      <w:r>
-        <w:t>github</w:t>
-      </w:r>
-      <w:proofErr w:type="spellEnd"/>
-      <w:r>
-        <w:t xml:space="preserve"> pour dire rapidement ce que tu as fait genre : "ajout d'un livre")</w:t>
-      </w:r>
-    </w:p>
-    <w:p>
-      <w:r>
-        <w:t>--------------------------------------------------------------------------------------------------------------------------------------</w:t>
+        <w:t xml:space="preserve">Etape 3 : </w:t>
       </w:r>
     </w:p>
     <w:p>

</xml_diff>